<commit_message>
Implementação da visualização do documento
</commit_message>
<xml_diff>
--- a/media/documentos/modelos/Termo_de_Responsabilidade_de_Equipamentos_-editado.docx
+++ b/media/documentos/modelos/Termo_de_Responsabilidade_de_Equipamentos_-editado.docx
@@ -109,9 +109,6 @@
         <w:t xml:space="preserve">Eu, </w:t>
       </w:r>
       <w:r>
-        <w:t xml:space="preserve">       </w:t>
-      </w:r>
-      <w:r>
         <w:t>${</w:t>
       </w:r>
       <w:r>
@@ -205,7 +202,7 @@
         <w:rPr>
           <w:spacing w:val="-5"/>
         </w:rPr>
-        <w:t xml:space="preserve">       </w:t>
+        <w:t xml:space="preserve"> </w:t>
       </w:r>
       <w:r>
         <w:rPr>
@@ -287,12 +284,6 @@
         <w:rPr>
           <w:u w:val="single"/>
         </w:rPr>
-        <w:t xml:space="preserve">      </w:t>
-      </w:r>
-      <w:r>
-        <w:rPr>
-          <w:u w:val="single"/>
-        </w:rPr>
         <w:t>${CPF}</w:t>
       </w:r>
       <w:r>
@@ -451,6 +442,9 @@
       </w:r>
       <w:r>
         <w:t>, Bairro:</w:t>
+      </w:r>
+      <w:r>
+        <w:t>${BAIRRO}</w:t>
       </w:r>
       <w:r>
         <w:rPr>
@@ -1144,6 +1138,12 @@
                 <w:rFonts w:ascii="Times New Roman"/>
               </w:rPr>
             </w:pPr>
+            <w:r>
+              <w:rPr>
+                <w:rFonts w:ascii="Times New Roman"/>
+              </w:rPr>
+              <w:t>${EQUIP_1_DESCRICAO}</w:t>
+            </w:r>
           </w:p>
         </w:tc>
         <w:tc>
@@ -1177,21 +1177,7 @@
               <w:rPr>
                 <w:sz w:val="24"/>
               </w:rPr>
-              <w:t>R$</w:t>
-            </w:r>
-            <w:r>
-              <w:rPr>
-                <w:spacing w:val="-4"/>
-                <w:sz w:val="24"/>
-              </w:rPr>
-              <w:t xml:space="preserve"> </w:t>
-            </w:r>
-            <w:r>
-              <w:rPr>
-                <w:spacing w:val="-2"/>
-                <w:sz w:val="24"/>
-              </w:rPr>
-              <w:t>5.000,00</w:t>
+              <w:t>${EQUIP_1_VALOR}</w:t>
             </w:r>
           </w:p>
         </w:tc>
@@ -4743,37 +4729,13 @@
         <w:t xml:space="preserve">Paulo, </w:t>
       </w:r>
       <w:r>
-        <w:t>${DATA}</w:t>
-      </w:r>
-      <w:r>
-        <w:rPr>
-          <w:u w:val="single"/>
-        </w:rPr>
-        <w:tab/>
-      </w:r>
-      <w:r>
-        <w:rPr>
-          <w:spacing w:val="-10"/>
-        </w:rPr>
-        <w:t>/</w:t>
-      </w:r>
-      <w:r>
-        <w:rPr>
-          <w:u w:val="single"/>
-        </w:rPr>
-        <w:tab/>
-      </w:r>
-      <w:r>
-        <w:rPr>
-          <w:spacing w:val="-10"/>
-        </w:rPr>
-        <w:t>/</w:t>
-      </w:r>
-      <w:r>
-        <w:rPr>
-          <w:u w:val="single"/>
-        </w:rPr>
-        <w:tab/>
+        <w:t>${DATA</w:t>
+      </w:r>
+      <w:r>
+        <w:t>_ASSINATURA</w:t>
+      </w:r>
+      <w:r>
+        <w:t>}</w:t>
       </w:r>
     </w:p>
     <w:p>
@@ -5434,6 +5396,36 @@
           <w:sz w:val="16"/>
         </w:rPr>
       </w:pPr>
+      <w:r>
+        <w:rPr>
+          <w:sz w:val="16"/>
+        </w:rPr>
+        <w:t>${IP_ASSINATURA}</w:t>
+      </w:r>
+      <w:r>
+        <w:rPr>
+          <w:sz w:val="16"/>
+        </w:rPr>
+        <w:t xml:space="preserve"> - </w:t>
+      </w:r>
+      <w:r>
+        <w:rPr>
+          <w:sz w:val="16"/>
+        </w:rPr>
+        <w:t>${DISPOSITIVO_ASSINATURA}</w:t>
+      </w:r>
+      <w:r>
+        <w:rPr>
+          <w:sz w:val="16"/>
+        </w:rPr>
+        <w:t xml:space="preserve"> - </w:t>
+      </w:r>
+      <w:r>
+        <w:rPr>
+          <w:sz w:val="16"/>
+        </w:rPr>
+        <w:t>${HASH_ASSINATURA}</w:t>
+      </w:r>
     </w:p>
     <w:p>
       <w:pPr>
@@ -6430,7 +6422,6 @@
   <w:style w:type="character" w:default="1" w:styleId="Fontepargpadro">
     <w:name w:val="Default Paragraph Font"/>
     <w:uiPriority w:val="1"/>
-    <w:semiHidden/>
     <w:unhideWhenUsed/>
   </w:style>
   <w:style w:type="table" w:default="1" w:styleId="Tabelanormal">

</xml_diff>